<commit_message>
New model m1 and new datas
</commit_message>
<xml_diff>
--- a/data/1-s2.0-S0305048318306819-mmc1.docx
+++ b/data/1-s2.0-S0305048318306819-mmc1.docx
@@ -116,6 +116,7 @@
           <w:numId w:val="0"/>
         </w:numPr>
         <w:spacing w:lineRule="auto" w:line="360"/>
+        <w:ind w:left="0" w:hanging="0"/>
         <w:jc w:val="center"/>
         <w:outlineLvl w:val="0"/>
         <w:rPr>
@@ -139,7 +140,7 @@
           <w:sz w:val="20"/>
           <w:szCs w:val="20"/>
         </w:rPr>
-        <w:t xml:space="preserve"> Electricity spot market prices (in €/kWh) seen by the retailers.</w:t>
+        <w:t xml:space="preserve"> Electricity spot market prices (in €/kWh) seen by the retailers. </w:t>
       </w:r>
     </w:p>
     <w:tbl>
@@ -1143,6 +1144,7 @@
           <w:sz w:val="22"/>
           <w:szCs w:val="22"/>
         </w:rPr>
+        <w:t>P1, P2, P3, ...</w:t>
       </w:r>
     </w:p>
     <w:p>
@@ -1400,12 +1402,12 @@
       </w:tblPr>
       <w:tblGrid>
         <w:gridCol w:w="1134"/>
-        <w:gridCol w:w="447"/>
+        <w:gridCol w:w="446"/>
         <w:gridCol w:w="893"/>
         <w:gridCol w:w="894"/>
-        <w:gridCol w:w="894"/>
         <w:gridCol w:w="895"/>
-        <w:gridCol w:w="894"/>
+        <w:gridCol w:w="896"/>
+        <w:gridCol w:w="893"/>
         <w:gridCol w:w="894"/>
         <w:gridCol w:w="807"/>
       </w:tblGrid>
@@ -1415,7 +1417,7 @@
         </w:trPr>
         <w:tc>
           <w:tcPr>
-            <w:tcW w:w="1581" w:type="dxa"/>
+            <w:tcW w:w="1580" w:type="dxa"/>
             <w:gridSpan w:val="2"/>
             <w:tcBorders>
               <w:bottom w:val="single" w:sz="4" w:space="0" w:color="000000"/>
@@ -1567,7 +1569,7 @@
         </w:tc>
         <w:tc>
           <w:tcPr>
-            <w:tcW w:w="894" w:type="dxa"/>
+            <w:tcW w:w="895" w:type="dxa"/>
             <w:tcBorders>
               <w:bottom w:val="single" w:sz="4" w:space="0" w:color="000000"/>
             </w:tcBorders>
@@ -1627,7 +1629,7 @@
         </w:tc>
         <w:tc>
           <w:tcPr>
-            <w:tcW w:w="895" w:type="dxa"/>
+            <w:tcW w:w="896" w:type="dxa"/>
             <w:tcBorders>
               <w:bottom w:val="single" w:sz="4" w:space="0" w:color="000000"/>
             </w:tcBorders>
@@ -1687,7 +1689,7 @@
         </w:tc>
         <w:tc>
           <w:tcPr>
-            <w:tcW w:w="894" w:type="dxa"/>
+            <w:tcW w:w="893" w:type="dxa"/>
             <w:tcBorders>
               <w:bottom w:val="single" w:sz="4" w:space="0" w:color="000000"/>
             </w:tcBorders>
@@ -1907,7 +1909,7 @@
         </w:tc>
         <w:tc>
           <w:tcPr>
-            <w:tcW w:w="447" w:type="dxa"/>
+            <w:tcW w:w="446" w:type="dxa"/>
             <w:tcBorders>
               <w:top w:val="single" w:sz="4" w:space="0" w:color="000000"/>
               <w:left w:val="single" w:sz="4" w:space="0" w:color="000000"/>
@@ -2020,7 +2022,7 @@
         </w:tc>
         <w:tc>
           <w:tcPr>
-            <w:tcW w:w="894" w:type="dxa"/>
+            <w:tcW w:w="895" w:type="dxa"/>
             <w:tcBorders>
               <w:top w:val="single" w:sz="4" w:space="0" w:color="000000"/>
             </w:tcBorders>
@@ -2049,7 +2051,7 @@
         </w:tc>
         <w:tc>
           <w:tcPr>
-            <w:tcW w:w="895" w:type="dxa"/>
+            <w:tcW w:w="896" w:type="dxa"/>
             <w:tcBorders>
               <w:top w:val="single" w:sz="4" w:space="0" w:color="000000"/>
             </w:tcBorders>
@@ -2078,7 +2080,7 @@
         </w:tc>
         <w:tc>
           <w:tcPr>
-            <w:tcW w:w="894" w:type="dxa"/>
+            <w:tcW w:w="893" w:type="dxa"/>
             <w:tcBorders>
               <w:top w:val="single" w:sz="4" w:space="0" w:color="000000"/>
             </w:tcBorders>
@@ -2204,7 +2206,7 @@
         </w:tc>
         <w:tc>
           <w:tcPr>
-            <w:tcW w:w="447" w:type="dxa"/>
+            <w:tcW w:w="446" w:type="dxa"/>
             <w:tcBorders>
               <w:left w:val="single" w:sz="4" w:space="0" w:color="000000"/>
               <w:right w:val="single" w:sz="4" w:space="0" w:color="000000"/>
@@ -2313,33 +2315,6 @@
         </w:tc>
         <w:tc>
           <w:tcPr>
-            <w:tcW w:w="894" w:type="dxa"/>
-            <w:tcBorders/>
-            <w:vAlign w:val="center"/>
-          </w:tcPr>
-          <w:p>
-            <w:pPr>
-              <w:pStyle w:val="Normal"/>
-              <w:spacing w:lineRule="auto" w:line="276"/>
-              <w:jc w:val="center"/>
-              <w:rPr>
-                <w:rFonts w:ascii="Times New Roman" w:hAnsi="Times New Roman" w:cs="Times New Roman"/>
-                <w:sz w:val="20"/>
-                <w:szCs w:val="20"/>
-              </w:rPr>
-            </w:pPr>
-            <w:r>
-              <w:rPr>
-                <w:rFonts w:cs="Times New Roman" w:ascii="Times New Roman" w:hAnsi="Times New Roman"/>
-                <w:sz w:val="20"/>
-                <w:szCs w:val="20"/>
-              </w:rPr>
-              <w:t>0.2836</w:t>
-            </w:r>
-          </w:p>
-        </w:tc>
-        <w:tc>
-          <w:tcPr>
             <w:tcW w:w="895" w:type="dxa"/>
             <w:tcBorders/>
             <w:vAlign w:val="center"/>
@@ -2361,13 +2336,40 @@
                 <w:sz w:val="20"/>
                 <w:szCs w:val="20"/>
               </w:rPr>
+              <w:t>0.2836</w:t>
+            </w:r>
+          </w:p>
+        </w:tc>
+        <w:tc>
+          <w:tcPr>
+            <w:tcW w:w="896" w:type="dxa"/>
+            <w:tcBorders/>
+            <w:vAlign w:val="center"/>
+          </w:tcPr>
+          <w:p>
+            <w:pPr>
+              <w:pStyle w:val="Normal"/>
+              <w:spacing w:lineRule="auto" w:line="276"/>
+              <w:jc w:val="center"/>
+              <w:rPr>
+                <w:rFonts w:ascii="Times New Roman" w:hAnsi="Times New Roman" w:cs="Times New Roman"/>
+                <w:sz w:val="20"/>
+                <w:szCs w:val="20"/>
+              </w:rPr>
+            </w:pPr>
+            <w:r>
+              <w:rPr>
+                <w:rFonts w:cs="Times New Roman" w:ascii="Times New Roman" w:hAnsi="Times New Roman"/>
+                <w:sz w:val="20"/>
+                <w:szCs w:val="20"/>
+              </w:rPr>
               <w:t>0.2492</w:t>
             </w:r>
           </w:p>
         </w:tc>
         <w:tc>
           <w:tcPr>
-            <w:tcW w:w="894" w:type="dxa"/>
+            <w:tcW w:w="893" w:type="dxa"/>
             <w:tcBorders/>
             <w:vAlign w:val="center"/>
           </w:tcPr>
@@ -2473,7 +2475,7 @@
       </w:pPr>
       <w:r>
         <w:rPr>
-          <w:rFonts w:eastAsia="" w:cs="Times New Roman" w:eastAsiaTheme="minorEastAsia" w:ascii="Times New Roman" w:hAnsi="Times New Roman"/>
+          <w:rFonts w:eastAsia="" w:cs="Times New Roman" w:ascii="Times New Roman" w:hAnsi="Times New Roman" w:eastAsiaTheme="minorEastAsia"/>
           <w:sz w:val="22"/>
           <w:szCs w:val="22"/>
         </w:rPr>
@@ -2493,7 +2495,7 @@
       </w:pPr>
       <w:r>
         <w:rPr>
-          <w:rFonts w:eastAsia="" w:cs="Times New Roman" w:eastAsiaTheme="minorEastAsia" w:ascii="Times New Roman" w:hAnsi="Times New Roman"/>
+          <w:rFonts w:eastAsia="" w:cs="Times New Roman" w:ascii="Times New Roman" w:hAnsi="Times New Roman" w:eastAsiaTheme="minorEastAsia"/>
           <w:sz w:val="22"/>
           <w:szCs w:val="22"/>
         </w:rPr>
@@ -2518,7 +2520,7 @@
       </w:pPr>
       <w:r>
         <w:rPr>
-          <w:rFonts w:eastAsia="" w:cs="Times New Roman" w:eastAsiaTheme="minorEastAsia" w:ascii="Times New Roman" w:hAnsi="Times New Roman"/>
+          <w:rFonts w:eastAsia="" w:cs="Times New Roman" w:ascii="Times New Roman" w:hAnsi="Times New Roman" w:eastAsiaTheme="minorEastAsia"/>
           <w:sz w:val="22"/>
           <w:szCs w:val="22"/>
         </w:rPr>
@@ -2549,7 +2551,7 @@
       </w:pPr>
       <w:r>
         <w:rPr>
-          <w:rFonts w:eastAsia="" w:cs="Times New Roman" w:eastAsiaTheme="minorEastAsia" w:ascii="Times New Roman" w:hAnsi="Times New Roman"/>
+          <w:rFonts w:eastAsia="" w:cs="Times New Roman" w:ascii="Times New Roman" w:hAnsi="Times New Roman" w:eastAsiaTheme="minorEastAsia"/>
           <w:sz w:val="22"/>
           <w:szCs w:val="22"/>
         </w:rPr>
@@ -2580,7 +2582,7 @@
       </w:pPr>
       <w:r>
         <w:rPr>
-          <w:rFonts w:eastAsia="" w:cs="Times New Roman" w:eastAsiaTheme="minorEastAsia" w:ascii="Times New Roman" w:hAnsi="Times New Roman"/>
+          <w:rFonts w:eastAsia="" w:cs="Times New Roman" w:ascii="Times New Roman" w:hAnsi="Times New Roman" w:eastAsiaTheme="minorEastAsia"/>
           <w:sz w:val="22"/>
           <w:szCs w:val="22"/>
         </w:rPr>
@@ -2611,7 +2613,7 @@
       </w:pPr>
       <w:r>
         <w:rPr>
-          <w:rFonts w:eastAsia="" w:cs="Times New Roman" w:eastAsiaTheme="minorEastAsia" w:ascii="Times New Roman" w:hAnsi="Times New Roman"/>
+          <w:rFonts w:eastAsia="" w:cs="Times New Roman" w:ascii="Times New Roman" w:hAnsi="Times New Roman" w:eastAsiaTheme="minorEastAsia"/>
           <w:sz w:val="22"/>
           <w:szCs w:val="22"/>
         </w:rPr>
@@ -2642,7 +2644,7 @@
       </w:pPr>
       <w:r>
         <w:rPr>
-          <w:rFonts w:eastAsia="" w:cs="Times New Roman" w:eastAsiaTheme="minorEastAsia" w:ascii="Times New Roman" w:hAnsi="Times New Roman"/>
+          <w:rFonts w:eastAsia="" w:cs="Times New Roman" w:ascii="Times New Roman" w:hAnsi="Times New Roman" w:eastAsiaTheme="minorEastAsia"/>
           <w:sz w:val="22"/>
           <w:szCs w:val="22"/>
         </w:rPr>
@@ -2673,7 +2675,7 @@
       </w:pPr>
       <w:r>
         <w:rPr>
-          <w:rFonts w:eastAsia="" w:cs="Times New Roman" w:eastAsiaTheme="minorEastAsia" w:ascii="Times New Roman" w:hAnsi="Times New Roman"/>
+          <w:rFonts w:eastAsia="" w:cs="Times New Roman" w:ascii="Times New Roman" w:hAnsi="Times New Roman" w:eastAsiaTheme="minorEastAsia"/>
           <w:sz w:val="22"/>
           <w:szCs w:val="22"/>
         </w:rPr>
@@ -2704,6 +2706,26 @@
       </w:pPr>
       <w:r>
         <w:rPr>
+          <w:rFonts w:eastAsia="" w:cs="Times New Roman" w:ascii="Times New Roman" w:hAnsi="Times New Roman" w:eastAsiaTheme="minorEastAsia"/>
+          <w:sz w:val="22"/>
+          <w:szCs w:val="22"/>
+        </w:rPr>
+        <w:t>Upper level, è del retailer</w:t>
+      </w:r>
+    </w:p>
+    <w:p>
+      <w:pPr>
+        <w:pStyle w:val="Normal"/>
+        <w:spacing w:lineRule="auto" w:line="360"/>
+        <w:jc w:val="both"/>
+        <w:rPr>
+          <w:rFonts w:ascii="Times New Roman" w:hAnsi="Times New Roman" w:eastAsia="" w:cs="Times New Roman" w:eastAsiaTheme="minorEastAsia"/>
+          <w:sz w:val="22"/>
+          <w:szCs w:val="22"/>
+        </w:rPr>
+      </w:pPr>
+      <w:r>
+        <w:rPr>
           <w:rFonts w:eastAsia="" w:cs="Times New Roman" w:eastAsiaTheme="minorEastAsia" w:ascii="Times New Roman" w:hAnsi="Times New Roman"/>
           <w:sz w:val="22"/>
           <w:szCs w:val="22"/>
@@ -2718,6 +2740,7 @@
           <w:numId w:val="0"/>
         </w:numPr>
         <w:spacing w:lineRule="auto" w:line="360"/>
+        <w:ind w:left="0" w:hanging="0"/>
         <w:jc w:val="center"/>
         <w:outlineLvl w:val="0"/>
         <w:rPr>
@@ -3914,6 +3937,7 @@
           <w:numId w:val="0"/>
         </w:numPr>
         <w:spacing w:lineRule="auto" w:line="360"/>
+        <w:ind w:left="0" w:hanging="0"/>
         <w:jc w:val="center"/>
         <w:outlineLvl w:val="0"/>
         <w:rPr>
@@ -5235,6 +5259,7 @@
           <w:sz w:val="22"/>
           <w:szCs w:val="22"/>
         </w:rPr>
+        <w:t>si lower level</w:t>
       </w:r>
     </w:p>
     <w:p>
@@ -5658,8 +5683,8 @@
         <w:gridCol w:w="1274"/>
         <w:gridCol w:w="1277"/>
         <w:gridCol w:w="1349"/>
-        <w:gridCol w:w="1202"/>
-        <w:gridCol w:w="1219"/>
+        <w:gridCol w:w="1201"/>
+        <w:gridCol w:w="1220"/>
       </w:tblGrid>
       <w:tr>
         <w:trPr>
@@ -5830,7 +5855,7 @@
         </w:tc>
         <w:tc>
           <w:tcPr>
-            <w:tcW w:w="1202" w:type="dxa"/>
+            <w:tcW w:w="1201" w:type="dxa"/>
             <w:tcBorders>
               <w:top w:val="single" w:sz="4" w:space="0" w:color="000000"/>
               <w:left w:val="single" w:sz="4" w:space="0" w:color="000000"/>
@@ -5862,7 +5887,7 @@
         </w:tc>
         <w:tc>
           <w:tcPr>
-            <w:tcW w:w="1219" w:type="dxa"/>
+            <w:tcW w:w="1220" w:type="dxa"/>
             <w:tcBorders>
               <w:top w:val="single" w:sz="4" w:space="0" w:color="000000"/>
               <w:bottom w:val="single" w:sz="4" w:space="0" w:color="000000"/>
@@ -5986,7 +6011,7 @@
         </w:tc>
         <w:tc>
           <w:tcPr>
-            <w:tcW w:w="1202" w:type="dxa"/>
+            <w:tcW w:w="1201" w:type="dxa"/>
             <w:tcBorders>
               <w:top w:val="single" w:sz="4" w:space="0" w:color="000000"/>
               <w:left w:val="single" w:sz="4" w:space="0" w:color="000000"/>
@@ -6016,7 +6041,7 @@
         </w:tc>
         <w:tc>
           <w:tcPr>
-            <w:tcW w:w="1219" w:type="dxa"/>
+            <w:tcW w:w="1220" w:type="dxa"/>
             <w:tcBorders>
               <w:top w:val="single" w:sz="4" w:space="0" w:color="000000"/>
             </w:tcBorders>
@@ -6062,6 +6087,27 @@
           <w:sz w:val="22"/>
           <w:szCs w:val="22"/>
         </w:rPr>
+        <w:t>Lower level shiftable</w:t>
+      </w:r>
+    </w:p>
+    <w:p>
+      <w:pPr>
+        <w:pStyle w:val="Normal"/>
+        <w:spacing w:lineRule="auto" w:line="360"/>
+        <w:jc w:val="both"/>
+        <w:rPr>
+          <w:rFonts w:ascii="Times New Roman" w:hAnsi="Times New Roman" w:cs="Times New Roman"/>
+          <w:sz w:val="22"/>
+          <w:szCs w:val="22"/>
+        </w:rPr>
+      </w:pPr>
+      <w:r>
+        <w:rPr>
+          <w:rFonts w:cs="Times New Roman" w:ascii="Times New Roman" w:hAnsi="Times New Roman"/>
+          <w:sz w:val="22"/>
+          <w:szCs w:val="22"/>
+        </w:rPr>
+        <w:t>constraint (c5)</w:t>
       </w:r>
     </w:p>
     <w:p>
@@ -6147,14 +6193,14 @@
       </w:tblPr>
       <w:tblGrid>
         <w:gridCol w:w="2268"/>
-        <w:gridCol w:w="1158"/>
-        <w:gridCol w:w="973"/>
-        <w:gridCol w:w="717"/>
-        <w:gridCol w:w="717"/>
-        <w:gridCol w:w="719"/>
+        <w:gridCol w:w="1159"/>
+        <w:gridCol w:w="972"/>
         <w:gridCol w:w="717"/>
         <w:gridCol w:w="718"/>
-        <w:gridCol w:w="717"/>
+        <w:gridCol w:w="718"/>
+        <w:gridCol w:w="718"/>
+        <w:gridCol w:w="718"/>
+        <w:gridCol w:w="716"/>
         <w:gridCol w:w="651"/>
       </w:tblGrid>
       <w:tr>
@@ -6193,7 +6239,7 @@
         </w:tc>
         <w:tc>
           <w:tcPr>
-            <w:tcW w:w="1158" w:type="dxa"/>
+            <w:tcW w:w="1159" w:type="dxa"/>
             <w:vMerge w:val="restart"/>
             <w:tcBorders>
               <w:left w:val="single" w:sz="4" w:space="0" w:color="000000"/>
@@ -6226,7 +6272,7 @@
         </w:tc>
         <w:tc>
           <w:tcPr>
-            <w:tcW w:w="5929" w:type="dxa"/>
+            <w:tcW w:w="5928" w:type="dxa"/>
             <w:gridSpan w:val="8"/>
             <w:tcBorders>
               <w:left w:val="single" w:sz="4" w:space="0" w:color="000000"/>
@@ -6313,7 +6359,7 @@
         </w:tc>
         <w:tc>
           <w:tcPr>
-            <w:tcW w:w="1158" w:type="dxa"/>
+            <w:tcW w:w="1159" w:type="dxa"/>
             <w:vMerge w:val="continue"/>
             <w:tcBorders>
               <w:top w:val="single" w:sz="4" w:space="0" w:color="000000"/>
@@ -6344,7 +6390,7 @@
         </w:tc>
         <w:tc>
           <w:tcPr>
-            <w:tcW w:w="973" w:type="dxa"/>
+            <w:tcW w:w="972" w:type="dxa"/>
             <w:tcBorders>
               <w:top w:val="single" w:sz="4" w:space="0" w:color="000000"/>
               <w:left w:val="single" w:sz="4" w:space="0" w:color="000000"/>
@@ -6405,7 +6451,7 @@
         </w:tc>
         <w:tc>
           <w:tcPr>
-            <w:tcW w:w="717" w:type="dxa"/>
+            <w:tcW w:w="718" w:type="dxa"/>
             <w:tcBorders>
               <w:top w:val="single" w:sz="4" w:space="0" w:color="000000"/>
               <w:bottom w:val="single" w:sz="4" w:space="0" w:color="000000"/>
@@ -6435,7 +6481,7 @@
         </w:tc>
         <w:tc>
           <w:tcPr>
-            <w:tcW w:w="719" w:type="dxa"/>
+            <w:tcW w:w="718" w:type="dxa"/>
             <w:tcBorders>
               <w:top w:val="single" w:sz="4" w:space="0" w:color="000000"/>
               <w:bottom w:val="single" w:sz="4" w:space="0" w:color="000000"/>
@@ -6465,7 +6511,7 @@
         </w:tc>
         <w:tc>
           <w:tcPr>
-            <w:tcW w:w="717" w:type="dxa"/>
+            <w:tcW w:w="718" w:type="dxa"/>
             <w:tcBorders>
               <w:top w:val="single" w:sz="4" w:space="0" w:color="000000"/>
               <w:bottom w:val="single" w:sz="4" w:space="0" w:color="000000"/>
@@ -6525,7 +6571,7 @@
         </w:tc>
         <w:tc>
           <w:tcPr>
-            <w:tcW w:w="717" w:type="dxa"/>
+            <w:tcW w:w="716" w:type="dxa"/>
             <w:tcBorders>
               <w:top w:val="single" w:sz="4" w:space="0" w:color="000000"/>
               <w:bottom w:val="single" w:sz="4" w:space="0" w:color="000000"/>
@@ -6579,7 +6625,15 @@
                 <w:sz w:val="20"/>
                 <w:szCs w:val="20"/>
               </w:rPr>
-              <w:t>8-36</w:t>
+              <w:t>8-</w:t>
+            </w:r>
+            <w:r>
+              <w:rPr>
+                <w:rFonts w:cs="Times New Roman" w:ascii="Times New Roman" w:hAnsi="Times New Roman"/>
+                <w:sz w:val="20"/>
+                <w:szCs w:val="20"/>
+              </w:rPr>
+              <w:t>36</w:t>
             </w:r>
           </w:p>
         </w:tc>
@@ -6622,7 +6676,7 @@
         </w:tc>
         <w:tc>
           <w:tcPr>
-            <w:tcW w:w="1158" w:type="dxa"/>
+            <w:tcW w:w="1159" w:type="dxa"/>
             <w:tcBorders>
               <w:top w:val="single" w:sz="4" w:space="0" w:color="000000"/>
               <w:left w:val="single" w:sz="4" w:space="0" w:color="000000"/>
@@ -6653,7 +6707,7 @@
         </w:tc>
         <w:tc>
           <w:tcPr>
-            <w:tcW w:w="973" w:type="dxa"/>
+            <w:tcW w:w="972" w:type="dxa"/>
             <w:tcBorders>
               <w:top w:val="single" w:sz="4" w:space="0" w:color="000000"/>
               <w:left w:val="single" w:sz="4" w:space="0" w:color="000000"/>
@@ -6710,7 +6764,7 @@
         </w:tc>
         <w:tc>
           <w:tcPr>
-            <w:tcW w:w="717" w:type="dxa"/>
+            <w:tcW w:w="718" w:type="dxa"/>
             <w:tcBorders>
               <w:top w:val="single" w:sz="4" w:space="0" w:color="000000"/>
             </w:tcBorders>
@@ -6740,7 +6794,7 @@
         </w:tc>
         <w:tc>
           <w:tcPr>
-            <w:tcW w:w="719" w:type="dxa"/>
+            <w:tcW w:w="718" w:type="dxa"/>
             <w:tcBorders>
               <w:top w:val="single" w:sz="4" w:space="0" w:color="000000"/>
             </w:tcBorders>
@@ -6770,7 +6824,7 @@
         </w:tc>
         <w:tc>
           <w:tcPr>
-            <w:tcW w:w="717" w:type="dxa"/>
+            <w:tcW w:w="718" w:type="dxa"/>
             <w:tcBorders>
               <w:top w:val="single" w:sz="4" w:space="0" w:color="000000"/>
             </w:tcBorders>
@@ -6830,7 +6884,7 @@
         </w:tc>
         <w:tc>
           <w:tcPr>
-            <w:tcW w:w="717" w:type="dxa"/>
+            <w:tcW w:w="716" w:type="dxa"/>
             <w:tcBorders>
               <w:top w:val="single" w:sz="4" w:space="0" w:color="000000"/>
             </w:tcBorders>
@@ -6920,7 +6974,7 @@
         </w:tc>
         <w:tc>
           <w:tcPr>
-            <w:tcW w:w="1158" w:type="dxa"/>
+            <w:tcW w:w="1159" w:type="dxa"/>
             <w:tcBorders>
               <w:left w:val="single" w:sz="4" w:space="0" w:color="000000"/>
               <w:right w:val="single" w:sz="4" w:space="0" w:color="000000"/>
@@ -6950,7 +7004,7 @@
         </w:tc>
         <w:tc>
           <w:tcPr>
-            <w:tcW w:w="973" w:type="dxa"/>
+            <w:tcW w:w="972" w:type="dxa"/>
             <w:tcBorders>
               <w:left w:val="single" w:sz="4" w:space="0" w:color="000000"/>
             </w:tcBorders>
@@ -7008,90 +7062,6 @@
         </w:tc>
         <w:tc>
           <w:tcPr>
-            <w:tcW w:w="717" w:type="dxa"/>
-            <w:tcBorders/>
-            <w:vAlign w:val="center"/>
-          </w:tcPr>
-          <w:p>
-            <w:pPr>
-              <w:pStyle w:val="Normal"/>
-              <w:jc w:val="center"/>
-              <w:rPr>
-                <w:rFonts w:ascii="Times New Roman" w:hAnsi="Times New Roman" w:cs="Times New Roman"/>
-                <w:color w:val="000000"/>
-                <w:sz w:val="20"/>
-                <w:szCs w:val="20"/>
-              </w:rPr>
-            </w:pPr>
-            <w:r>
-              <w:rPr>
-                <w:rFonts w:cs="Times New Roman" w:ascii="Times New Roman" w:hAnsi="Times New Roman"/>
-                <w:color w:val="000000"/>
-                <w:sz w:val="20"/>
-                <w:szCs w:val="20"/>
-              </w:rPr>
-              <w:t>160</w:t>
-            </w:r>
-          </w:p>
-        </w:tc>
-        <w:tc>
-          <w:tcPr>
-            <w:tcW w:w="719" w:type="dxa"/>
-            <w:tcBorders/>
-            <w:vAlign w:val="center"/>
-          </w:tcPr>
-          <w:p>
-            <w:pPr>
-              <w:pStyle w:val="Normal"/>
-              <w:jc w:val="center"/>
-              <w:rPr>
-                <w:rFonts w:ascii="Times New Roman" w:hAnsi="Times New Roman" w:cs="Times New Roman"/>
-                <w:color w:val="000000"/>
-                <w:sz w:val="20"/>
-                <w:szCs w:val="20"/>
-              </w:rPr>
-            </w:pPr>
-            <w:r>
-              <w:rPr>
-                <w:rFonts w:cs="Times New Roman" w:ascii="Times New Roman" w:hAnsi="Times New Roman"/>
-                <w:color w:val="000000"/>
-                <w:sz w:val="20"/>
-                <w:szCs w:val="20"/>
-              </w:rPr>
-              <w:t>220</w:t>
-            </w:r>
-          </w:p>
-        </w:tc>
-        <w:tc>
-          <w:tcPr>
-            <w:tcW w:w="717" w:type="dxa"/>
-            <w:tcBorders/>
-            <w:vAlign w:val="center"/>
-          </w:tcPr>
-          <w:p>
-            <w:pPr>
-              <w:pStyle w:val="Normal"/>
-              <w:jc w:val="center"/>
-              <w:rPr>
-                <w:rFonts w:ascii="Times New Roman" w:hAnsi="Times New Roman" w:cs="Times New Roman"/>
-                <w:color w:val="000000"/>
-                <w:sz w:val="20"/>
-                <w:szCs w:val="20"/>
-              </w:rPr>
-            </w:pPr>
-            <w:r>
-              <w:rPr>
-                <w:rFonts w:cs="Times New Roman" w:ascii="Times New Roman" w:hAnsi="Times New Roman"/>
-                <w:color w:val="000000"/>
-                <w:sz w:val="20"/>
-                <w:szCs w:val="20"/>
-              </w:rPr>
-              <w:t>300</w:t>
-            </w:r>
-          </w:p>
-        </w:tc>
-        <w:tc>
-          <w:tcPr>
             <w:tcW w:w="718" w:type="dxa"/>
             <w:tcBorders/>
             <w:vAlign w:val="center"/>
@@ -7114,13 +7084,97 @@
                 <w:sz w:val="20"/>
                 <w:szCs w:val="20"/>
               </w:rPr>
+              <w:t>160</w:t>
+            </w:r>
+          </w:p>
+        </w:tc>
+        <w:tc>
+          <w:tcPr>
+            <w:tcW w:w="718" w:type="dxa"/>
+            <w:tcBorders/>
+            <w:vAlign w:val="center"/>
+          </w:tcPr>
+          <w:p>
+            <w:pPr>
+              <w:pStyle w:val="Normal"/>
+              <w:jc w:val="center"/>
+              <w:rPr>
+                <w:rFonts w:ascii="Times New Roman" w:hAnsi="Times New Roman" w:cs="Times New Roman"/>
+                <w:color w:val="000000"/>
+                <w:sz w:val="20"/>
+                <w:szCs w:val="20"/>
+              </w:rPr>
+            </w:pPr>
+            <w:r>
+              <w:rPr>
+                <w:rFonts w:cs="Times New Roman" w:ascii="Times New Roman" w:hAnsi="Times New Roman"/>
+                <w:color w:val="000000"/>
+                <w:sz w:val="20"/>
+                <w:szCs w:val="20"/>
+              </w:rPr>
+              <w:t>220</w:t>
+            </w:r>
+          </w:p>
+        </w:tc>
+        <w:tc>
+          <w:tcPr>
+            <w:tcW w:w="718" w:type="dxa"/>
+            <w:tcBorders/>
+            <w:vAlign w:val="center"/>
+          </w:tcPr>
+          <w:p>
+            <w:pPr>
+              <w:pStyle w:val="Normal"/>
+              <w:jc w:val="center"/>
+              <w:rPr>
+                <w:rFonts w:ascii="Times New Roman" w:hAnsi="Times New Roman" w:cs="Times New Roman"/>
+                <w:color w:val="000000"/>
+                <w:sz w:val="20"/>
+                <w:szCs w:val="20"/>
+              </w:rPr>
+            </w:pPr>
+            <w:r>
+              <w:rPr>
+                <w:rFonts w:cs="Times New Roman" w:ascii="Times New Roman" w:hAnsi="Times New Roman"/>
+                <w:color w:val="000000"/>
+                <w:sz w:val="20"/>
+                <w:szCs w:val="20"/>
+              </w:rPr>
+              <w:t>300</w:t>
+            </w:r>
+          </w:p>
+        </w:tc>
+        <w:tc>
+          <w:tcPr>
+            <w:tcW w:w="718" w:type="dxa"/>
+            <w:tcBorders/>
+            <w:vAlign w:val="center"/>
+          </w:tcPr>
+          <w:p>
+            <w:pPr>
+              <w:pStyle w:val="Normal"/>
+              <w:jc w:val="center"/>
+              <w:rPr>
+                <w:rFonts w:ascii="Times New Roman" w:hAnsi="Times New Roman" w:cs="Times New Roman"/>
+                <w:color w:val="000000"/>
+                <w:sz w:val="20"/>
+                <w:szCs w:val="20"/>
+              </w:rPr>
+            </w:pPr>
+            <w:r>
+              <w:rPr>
+                <w:rFonts w:cs="Times New Roman" w:ascii="Times New Roman" w:hAnsi="Times New Roman"/>
+                <w:color w:val="000000"/>
+                <w:sz w:val="20"/>
+                <w:szCs w:val="20"/>
+              </w:rPr>
               <w:t>340</w:t>
             </w:r>
           </w:p>
         </w:tc>
         <w:tc>
           <w:tcPr>
-            <w:tcW w:w="717" w:type="dxa"/>
+            <w:tcW w:w="716" w:type="dxa"/>
             <w:tcBorders/>
             <w:vAlign w:val="center"/>
           </w:tcPr>
@@ -7209,7 +7263,7 @@
         </w:tc>
         <w:tc>
           <w:tcPr>
-            <w:tcW w:w="1158" w:type="dxa"/>
+            <w:tcW w:w="1159" w:type="dxa"/>
             <w:tcBorders>
               <w:left w:val="single" w:sz="4" w:space="0" w:color="000000"/>
               <w:bottom w:val="single" w:sz="4" w:space="0" w:color="000000"/>
@@ -7240,7 +7294,7 @@
         </w:tc>
         <w:tc>
           <w:tcPr>
-            <w:tcW w:w="973" w:type="dxa"/>
+            <w:tcW w:w="972" w:type="dxa"/>
             <w:tcBorders>
               <w:left w:val="single" w:sz="4" w:space="0" w:color="000000"/>
               <w:bottom w:val="single" w:sz="4" w:space="0" w:color="000000"/>
@@ -7301,7 +7355,7 @@
         </w:tc>
         <w:tc>
           <w:tcPr>
-            <w:tcW w:w="717" w:type="dxa"/>
+            <w:tcW w:w="718" w:type="dxa"/>
             <w:tcBorders>
               <w:bottom w:val="single" w:sz="4" w:space="0" w:color="000000"/>
             </w:tcBorders>
@@ -7331,7 +7385,7 @@
         </w:tc>
         <w:tc>
           <w:tcPr>
-            <w:tcW w:w="719" w:type="dxa"/>
+            <w:tcW w:w="718" w:type="dxa"/>
             <w:tcBorders>
               <w:bottom w:val="single" w:sz="4" w:space="0" w:color="000000"/>
             </w:tcBorders>
@@ -7361,7 +7415,7 @@
         </w:tc>
         <w:tc>
           <w:tcPr>
-            <w:tcW w:w="717" w:type="dxa"/>
+            <w:tcW w:w="718" w:type="dxa"/>
             <w:tcBorders>
               <w:bottom w:val="single" w:sz="4" w:space="0" w:color="000000"/>
             </w:tcBorders>
@@ -7419,7 +7473,7 @@
         </w:tc>
         <w:tc>
           <w:tcPr>
-            <w:tcW w:w="717" w:type="dxa"/>
+            <w:tcW w:w="716" w:type="dxa"/>
             <w:tcBorders>
               <w:bottom w:val="single" w:sz="4" w:space="0" w:color="000000"/>
             </w:tcBorders>
@@ -7512,7 +7566,7 @@
         </w:tc>
         <w:tc>
           <w:tcPr>
-            <w:tcW w:w="1158" w:type="dxa"/>
+            <w:tcW w:w="1159" w:type="dxa"/>
             <w:tcBorders>
               <w:top w:val="single" w:sz="4" w:space="0" w:color="000000"/>
               <w:left w:val="single" w:sz="4" w:space="0" w:color="000000"/>
@@ -7543,7 +7597,7 @@
         </w:tc>
         <w:tc>
           <w:tcPr>
-            <w:tcW w:w="973" w:type="dxa"/>
+            <w:tcW w:w="972" w:type="dxa"/>
             <w:tcBorders>
               <w:top w:val="single" w:sz="4" w:space="0" w:color="000000"/>
               <w:left w:val="single" w:sz="4" w:space="0" w:color="000000"/>
@@ -7604,7 +7658,7 @@
         </w:tc>
         <w:tc>
           <w:tcPr>
-            <w:tcW w:w="717" w:type="dxa"/>
+            <w:tcW w:w="718" w:type="dxa"/>
             <w:tcBorders>
               <w:top w:val="single" w:sz="4" w:space="0" w:color="000000"/>
             </w:tcBorders>
@@ -7634,7 +7688,7 @@
         </w:tc>
         <w:tc>
           <w:tcPr>
-            <w:tcW w:w="719" w:type="dxa"/>
+            <w:tcW w:w="718" w:type="dxa"/>
             <w:tcBorders>
               <w:top w:val="single" w:sz="4" w:space="0" w:color="000000"/>
             </w:tcBorders>
@@ -7664,7 +7718,7 @@
         </w:tc>
         <w:tc>
           <w:tcPr>
-            <w:tcW w:w="717" w:type="dxa"/>
+            <w:tcW w:w="718" w:type="dxa"/>
             <w:tcBorders>
               <w:top w:val="single" w:sz="4" w:space="0" w:color="000000"/>
             </w:tcBorders>
@@ -7724,7 +7778,7 @@
         </w:tc>
         <w:tc>
           <w:tcPr>
-            <w:tcW w:w="717" w:type="dxa"/>
+            <w:tcW w:w="716" w:type="dxa"/>
             <w:tcBorders>
               <w:top w:val="single" w:sz="4" w:space="0" w:color="000000"/>
             </w:tcBorders>
@@ -7819,7 +7873,7 @@
         </w:tc>
         <w:tc>
           <w:tcPr>
-            <w:tcW w:w="1158" w:type="dxa"/>
+            <w:tcW w:w="1159" w:type="dxa"/>
             <w:tcBorders>
               <w:left w:val="single" w:sz="4" w:space="0" w:color="000000"/>
               <w:right w:val="single" w:sz="4" w:space="0" w:color="000000"/>
@@ -7849,7 +7903,7 @@
         </w:tc>
         <w:tc>
           <w:tcPr>
-            <w:tcW w:w="973" w:type="dxa"/>
+            <w:tcW w:w="972" w:type="dxa"/>
             <w:tcBorders>
               <w:left w:val="single" w:sz="4" w:space="0" w:color="000000"/>
             </w:tcBorders>
@@ -7903,84 +7957,6 @@
         </w:tc>
         <w:tc>
           <w:tcPr>
-            <w:tcW w:w="717" w:type="dxa"/>
-            <w:tcBorders/>
-            <w:vAlign w:val="center"/>
-          </w:tcPr>
-          <w:p>
-            <w:pPr>
-              <w:pStyle w:val="Normal"/>
-              <w:jc w:val="center"/>
-              <w:rPr>
-                <w:rFonts w:ascii="Times New Roman" w:hAnsi="Times New Roman" w:cs="Times New Roman"/>
-                <w:sz w:val="20"/>
-                <w:szCs w:val="20"/>
-              </w:rPr>
-            </w:pPr>
-            <w:r>
-              <w:rPr>
-                <w:rFonts w:cs="Times New Roman" w:ascii="Times New Roman" w:hAnsi="Times New Roman"/>
-                <w:sz w:val="20"/>
-                <w:szCs w:val="20"/>
-              </w:rPr>
-              <w:t>1500</w:t>
-            </w:r>
-          </w:p>
-        </w:tc>
-        <w:tc>
-          <w:tcPr>
-            <w:tcW w:w="719" w:type="dxa"/>
-            <w:tcBorders/>
-            <w:vAlign w:val="center"/>
-          </w:tcPr>
-          <w:p>
-            <w:pPr>
-              <w:pStyle w:val="Normal"/>
-              <w:jc w:val="center"/>
-              <w:rPr>
-                <w:rFonts w:ascii="Times New Roman" w:hAnsi="Times New Roman" w:cs="Times New Roman"/>
-                <w:sz w:val="20"/>
-                <w:szCs w:val="20"/>
-              </w:rPr>
-            </w:pPr>
-            <w:r>
-              <w:rPr>
-                <w:rFonts w:cs="Times New Roman" w:ascii="Times New Roman" w:hAnsi="Times New Roman"/>
-                <w:sz w:val="20"/>
-                <w:szCs w:val="20"/>
-              </w:rPr>
-              <w:t>1500</w:t>
-            </w:r>
-          </w:p>
-        </w:tc>
-        <w:tc>
-          <w:tcPr>
-            <w:tcW w:w="717" w:type="dxa"/>
-            <w:tcBorders/>
-            <w:vAlign w:val="center"/>
-          </w:tcPr>
-          <w:p>
-            <w:pPr>
-              <w:pStyle w:val="Normal"/>
-              <w:jc w:val="center"/>
-              <w:rPr>
-                <w:rFonts w:ascii="Times New Roman" w:hAnsi="Times New Roman" w:cs="Times New Roman"/>
-                <w:sz w:val="20"/>
-                <w:szCs w:val="20"/>
-              </w:rPr>
-            </w:pPr>
-            <w:r>
-              <w:rPr>
-                <w:rFonts w:cs="Times New Roman" w:ascii="Times New Roman" w:hAnsi="Times New Roman"/>
-                <w:sz w:val="20"/>
-                <w:szCs w:val="20"/>
-              </w:rPr>
-              <w:t>1500</w:t>
-            </w:r>
-          </w:p>
-        </w:tc>
-        <w:tc>
-          <w:tcPr>
             <w:tcW w:w="718" w:type="dxa"/>
             <w:tcBorders/>
             <w:vAlign w:val="center"/>
@@ -8007,7 +7983,85 @@
         </w:tc>
         <w:tc>
           <w:tcPr>
-            <w:tcW w:w="717" w:type="dxa"/>
+            <w:tcW w:w="718" w:type="dxa"/>
+            <w:tcBorders/>
+            <w:vAlign w:val="center"/>
+          </w:tcPr>
+          <w:p>
+            <w:pPr>
+              <w:pStyle w:val="Normal"/>
+              <w:jc w:val="center"/>
+              <w:rPr>
+                <w:rFonts w:ascii="Times New Roman" w:hAnsi="Times New Roman" w:cs="Times New Roman"/>
+                <w:sz w:val="20"/>
+                <w:szCs w:val="20"/>
+              </w:rPr>
+            </w:pPr>
+            <w:r>
+              <w:rPr>
+                <w:rFonts w:cs="Times New Roman" w:ascii="Times New Roman" w:hAnsi="Times New Roman"/>
+                <w:sz w:val="20"/>
+                <w:szCs w:val="20"/>
+              </w:rPr>
+              <w:t>1500</w:t>
+            </w:r>
+          </w:p>
+        </w:tc>
+        <w:tc>
+          <w:tcPr>
+            <w:tcW w:w="718" w:type="dxa"/>
+            <w:tcBorders/>
+            <w:vAlign w:val="center"/>
+          </w:tcPr>
+          <w:p>
+            <w:pPr>
+              <w:pStyle w:val="Normal"/>
+              <w:jc w:val="center"/>
+              <w:rPr>
+                <w:rFonts w:ascii="Times New Roman" w:hAnsi="Times New Roman" w:cs="Times New Roman"/>
+                <w:sz w:val="20"/>
+                <w:szCs w:val="20"/>
+              </w:rPr>
+            </w:pPr>
+            <w:r>
+              <w:rPr>
+                <w:rFonts w:cs="Times New Roman" w:ascii="Times New Roman" w:hAnsi="Times New Roman"/>
+                <w:sz w:val="20"/>
+                <w:szCs w:val="20"/>
+              </w:rPr>
+              <w:t>1500</w:t>
+            </w:r>
+          </w:p>
+        </w:tc>
+        <w:tc>
+          <w:tcPr>
+            <w:tcW w:w="718" w:type="dxa"/>
+            <w:tcBorders/>
+            <w:vAlign w:val="center"/>
+          </w:tcPr>
+          <w:p>
+            <w:pPr>
+              <w:pStyle w:val="Normal"/>
+              <w:jc w:val="center"/>
+              <w:rPr>
+                <w:rFonts w:ascii="Times New Roman" w:hAnsi="Times New Roman" w:cs="Times New Roman"/>
+                <w:sz w:val="20"/>
+                <w:szCs w:val="20"/>
+              </w:rPr>
+            </w:pPr>
+            <w:r>
+              <w:rPr>
+                <w:rFonts w:cs="Times New Roman" w:ascii="Times New Roman" w:hAnsi="Times New Roman"/>
+                <w:sz w:val="20"/>
+                <w:szCs w:val="20"/>
+              </w:rPr>
+              <w:t>1500</w:t>
+            </w:r>
+          </w:p>
+        </w:tc>
+        <w:tc>
+          <w:tcPr>
+            <w:tcW w:w="716" w:type="dxa"/>
             <w:tcBorders/>
             <w:vAlign w:val="center"/>
           </w:tcPr>
@@ -8074,6 +8128,26 @@
           <w:sz w:val="22"/>
           <w:szCs w:val="22"/>
         </w:rPr>
+      </w:r>
+    </w:p>
+    <w:p>
+      <w:pPr>
+        <w:pStyle w:val="Normal"/>
+        <w:spacing w:lineRule="auto" w:line="360"/>
+        <w:jc w:val="both"/>
+        <w:rPr>
+          <w:rFonts w:ascii="Times New Roman" w:hAnsi="Times New Roman" w:cs="Times New Roman"/>
+          <w:sz w:val="22"/>
+          <w:szCs w:val="22"/>
+        </w:rPr>
+      </w:pPr>
+      <w:r>
+        <w:rPr>
+          <w:rFonts w:cs="Times New Roman" w:ascii="Times New Roman" w:hAnsi="Times New Roman"/>
+          <w:sz w:val="22"/>
+          <w:szCs w:val="22"/>
+        </w:rPr>
+        <w:t xml:space="preserve">shiftable loads f(j,r) </w:t>
       </w:r>
     </w:p>
     <w:p>
@@ -8139,9 +8213,9 @@
         <w:tblLook w:val="04a0" w:noHBand="0" w:noVBand="1" w:firstColumn="1" w:lastRow="0" w:lastColumn="0" w:firstRow="1"/>
       </w:tblPr>
       <w:tblGrid>
-        <w:gridCol w:w="651"/>
+        <w:gridCol w:w="650"/>
         <w:gridCol w:w="1049"/>
-        <w:gridCol w:w="851"/>
+        <w:gridCol w:w="852"/>
         <w:gridCol w:w="850"/>
         <w:gridCol w:w="994"/>
         <w:gridCol w:w="849"/>
@@ -8152,7 +8226,7 @@
         </w:trPr>
         <w:tc>
           <w:tcPr>
-            <w:tcW w:w="651" w:type="dxa"/>
+            <w:tcW w:w="650" w:type="dxa"/>
             <w:tcBorders>
               <w:bottom w:val="single" w:sz="4" w:space="0" w:color="000000"/>
             </w:tcBorders>
@@ -8255,7 +8329,7 @@
         </w:tc>
         <w:tc>
           <w:tcPr>
-            <w:tcW w:w="851" w:type="dxa"/>
+            <w:tcW w:w="852" w:type="dxa"/>
             <w:tcBorders>
               <w:bottom w:val="single" w:sz="4" w:space="0" w:color="000000"/>
             </w:tcBorders>
@@ -8449,7 +8523,7 @@
         </w:trPr>
         <w:tc>
           <w:tcPr>
-            <w:tcW w:w="651" w:type="dxa"/>
+            <w:tcW w:w="650" w:type="dxa"/>
             <w:tcBorders>
               <w:top w:val="single" w:sz="4" w:space="0" w:color="000000"/>
             </w:tcBorders>
@@ -8507,7 +8581,7 @@
         </w:tc>
         <w:tc>
           <w:tcPr>
-            <w:tcW w:w="851" w:type="dxa"/>
+            <w:tcW w:w="852" w:type="dxa"/>
             <w:tcBorders>
               <w:top w:val="single" w:sz="4" w:space="0" w:color="000000"/>
             </w:tcBorders>
@@ -8640,6 +8714,7 @@
           <w:numId w:val="0"/>
         </w:numPr>
         <w:spacing w:lineRule="auto" w:line="360"/>
+        <w:ind w:left="0" w:hanging="0"/>
         <w:jc w:val="center"/>
         <w:outlineLvl w:val="0"/>
         <w:rPr>
@@ -8698,8 +8773,8 @@
         <w:tblLook w:val="04a0" w:noHBand="0" w:noVBand="1" w:firstColumn="1" w:lastRow="0" w:lastColumn="0" w:firstRow="1"/>
       </w:tblPr>
       <w:tblGrid>
-        <w:gridCol w:w="1133"/>
-        <w:gridCol w:w="1150"/>
+        <w:gridCol w:w="1132"/>
+        <w:gridCol w:w="1151"/>
         <w:gridCol w:w="1150"/>
         <w:gridCol w:w="1150"/>
         <w:gridCol w:w="1149"/>
@@ -8711,7 +8786,7 @@
         </w:trPr>
         <w:tc>
           <w:tcPr>
-            <w:tcW w:w="1133" w:type="dxa"/>
+            <w:tcW w:w="1132" w:type="dxa"/>
             <w:tcBorders>
               <w:top w:val="nil"/>
               <w:left w:val="nil"/>
@@ -8747,7 +8822,7 @@
         </w:tc>
         <w:tc>
           <w:tcPr>
-            <w:tcW w:w="1150" w:type="dxa"/>
+            <w:tcW w:w="1151" w:type="dxa"/>
             <w:tcBorders>
               <w:top w:val="nil"/>
               <w:right w:val="double" w:sz="4" w:space="0" w:color="000000"/>
@@ -9055,7 +9130,7 @@
         </w:trPr>
         <w:tc>
           <w:tcPr>
-            <w:tcW w:w="1133" w:type="dxa"/>
+            <w:tcW w:w="1132" w:type="dxa"/>
             <w:tcBorders>
               <w:left w:val="nil"/>
               <w:bottom w:val="nil"/>
@@ -9087,7 +9162,7 @@
         </w:tc>
         <w:tc>
           <w:tcPr>
-            <w:tcW w:w="1150" w:type="dxa"/>
+            <w:tcW w:w="1151" w:type="dxa"/>
             <w:tcBorders>
               <w:bottom w:val="nil"/>
               <w:right w:val="double" w:sz="4" w:space="0" w:color="000000"/>
@@ -9247,7 +9322,7 @@
         </w:trPr>
         <w:tc>
           <w:tcPr>
-            <w:tcW w:w="1133" w:type="dxa"/>
+            <w:tcW w:w="1132" w:type="dxa"/>
             <w:tcBorders>
               <w:top w:val="nil"/>
               <w:left w:val="nil"/>
@@ -9280,7 +9355,7 @@
         </w:tc>
         <w:tc>
           <w:tcPr>
-            <w:tcW w:w="1150" w:type="dxa"/>
+            <w:tcW w:w="1151" w:type="dxa"/>
             <w:tcBorders>
               <w:top w:val="nil"/>
               <w:bottom w:val="nil"/>
@@ -9445,7 +9520,7 @@
         </w:trPr>
         <w:tc>
           <w:tcPr>
-            <w:tcW w:w="1133" w:type="dxa"/>
+            <w:tcW w:w="1132" w:type="dxa"/>
             <w:tcBorders>
               <w:top w:val="nil"/>
               <w:left w:val="nil"/>
@@ -9478,7 +9553,7 @@
         </w:tc>
         <w:tc>
           <w:tcPr>
-            <w:tcW w:w="1150" w:type="dxa"/>
+            <w:tcW w:w="1151" w:type="dxa"/>
             <w:tcBorders>
               <w:top w:val="nil"/>
               <w:bottom w:val="nil"/>
@@ -9645,7 +9720,7 @@
         </w:trPr>
         <w:tc>
           <w:tcPr>
-            <w:tcW w:w="1133" w:type="dxa"/>
+            <w:tcW w:w="1132" w:type="dxa"/>
             <w:tcBorders>
               <w:top w:val="nil"/>
               <w:left w:val="nil"/>
@@ -9678,7 +9753,7 @@
         </w:tc>
         <w:tc>
           <w:tcPr>
-            <w:tcW w:w="1150" w:type="dxa"/>
+            <w:tcW w:w="1151" w:type="dxa"/>
             <w:tcBorders>
               <w:top w:val="nil"/>
               <w:bottom w:val="nil"/>
@@ -9845,7 +9920,7 @@
         </w:trPr>
         <w:tc>
           <w:tcPr>
-            <w:tcW w:w="1133" w:type="dxa"/>
+            <w:tcW w:w="1132" w:type="dxa"/>
             <w:tcBorders>
               <w:top w:val="nil"/>
               <w:left w:val="nil"/>
@@ -9878,7 +9953,7 @@
         </w:tc>
         <w:tc>
           <w:tcPr>
-            <w:tcW w:w="1150" w:type="dxa"/>
+            <w:tcW w:w="1151" w:type="dxa"/>
             <w:tcBorders>
               <w:top w:val="nil"/>
               <w:bottom w:val="nil"/>
@@ -10045,7 +10120,7 @@
         </w:trPr>
         <w:tc>
           <w:tcPr>
-            <w:tcW w:w="1133" w:type="dxa"/>
+            <w:tcW w:w="1132" w:type="dxa"/>
             <w:tcBorders>
               <w:top w:val="nil"/>
               <w:left w:val="nil"/>
@@ -10078,7 +10153,7 @@
         </w:tc>
         <w:tc>
           <w:tcPr>
-            <w:tcW w:w="1150" w:type="dxa"/>
+            <w:tcW w:w="1151" w:type="dxa"/>
             <w:tcBorders>
               <w:top w:val="nil"/>
               <w:bottom w:val="nil"/>
@@ -10245,7 +10320,7 @@
         </w:trPr>
         <w:tc>
           <w:tcPr>
-            <w:tcW w:w="1133" w:type="dxa"/>
+            <w:tcW w:w="1132" w:type="dxa"/>
             <w:tcBorders>
               <w:top w:val="nil"/>
               <w:left w:val="nil"/>
@@ -10278,7 +10353,7 @@
         </w:tc>
         <w:tc>
           <w:tcPr>
-            <w:tcW w:w="1150" w:type="dxa"/>
+            <w:tcW w:w="1151" w:type="dxa"/>
             <w:tcBorders>
               <w:top w:val="nil"/>
               <w:bottom w:val="nil"/>
@@ -10445,7 +10520,7 @@
         </w:trPr>
         <w:tc>
           <w:tcPr>
-            <w:tcW w:w="1133" w:type="dxa"/>
+            <w:tcW w:w="1132" w:type="dxa"/>
             <w:tcBorders>
               <w:top w:val="nil"/>
               <w:left w:val="nil"/>
@@ -10478,7 +10553,7 @@
         </w:tc>
         <w:tc>
           <w:tcPr>
-            <w:tcW w:w="1150" w:type="dxa"/>
+            <w:tcW w:w="1151" w:type="dxa"/>
             <w:tcBorders>
               <w:top w:val="nil"/>
               <w:bottom w:val="nil"/>
@@ -10645,7 +10720,7 @@
         </w:trPr>
         <w:tc>
           <w:tcPr>
-            <w:tcW w:w="1133" w:type="dxa"/>
+            <w:tcW w:w="1132" w:type="dxa"/>
             <w:tcBorders>
               <w:top w:val="nil"/>
               <w:left w:val="nil"/>
@@ -10678,7 +10753,7 @@
         </w:tc>
         <w:tc>
           <w:tcPr>
-            <w:tcW w:w="1150" w:type="dxa"/>
+            <w:tcW w:w="1151" w:type="dxa"/>
             <w:tcBorders>
               <w:top w:val="nil"/>
               <w:bottom w:val="nil"/>
@@ -10845,7 +10920,7 @@
         </w:trPr>
         <w:tc>
           <w:tcPr>
-            <w:tcW w:w="1133" w:type="dxa"/>
+            <w:tcW w:w="1132" w:type="dxa"/>
             <w:tcBorders>
               <w:top w:val="nil"/>
               <w:left w:val="nil"/>
@@ -10878,7 +10953,7 @@
         </w:tc>
         <w:tc>
           <w:tcPr>
-            <w:tcW w:w="1150" w:type="dxa"/>
+            <w:tcW w:w="1151" w:type="dxa"/>
             <w:tcBorders>
               <w:top w:val="nil"/>
               <w:bottom w:val="nil"/>
@@ -11045,7 +11120,7 @@
         </w:trPr>
         <w:tc>
           <w:tcPr>
-            <w:tcW w:w="1133" w:type="dxa"/>
+            <w:tcW w:w="1132" w:type="dxa"/>
             <w:tcBorders>
               <w:top w:val="nil"/>
               <w:left w:val="nil"/>
@@ -11078,7 +11153,7 @@
         </w:tc>
         <w:tc>
           <w:tcPr>
-            <w:tcW w:w="1150" w:type="dxa"/>
+            <w:tcW w:w="1151" w:type="dxa"/>
             <w:tcBorders>
               <w:top w:val="nil"/>
               <w:bottom w:val="nil"/>
@@ -11245,7 +11320,7 @@
         </w:trPr>
         <w:tc>
           <w:tcPr>
-            <w:tcW w:w="1133" w:type="dxa"/>
+            <w:tcW w:w="1132" w:type="dxa"/>
             <w:tcBorders>
               <w:top w:val="nil"/>
               <w:left w:val="nil"/>
@@ -11278,7 +11353,7 @@
         </w:tc>
         <w:tc>
           <w:tcPr>
-            <w:tcW w:w="1150" w:type="dxa"/>
+            <w:tcW w:w="1151" w:type="dxa"/>
             <w:tcBorders>
               <w:top w:val="nil"/>
               <w:bottom w:val="nil"/>
@@ -11445,7 +11520,7 @@
         </w:trPr>
         <w:tc>
           <w:tcPr>
-            <w:tcW w:w="1133" w:type="dxa"/>
+            <w:tcW w:w="1132" w:type="dxa"/>
             <w:tcBorders>
               <w:top w:val="nil"/>
               <w:left w:val="nil"/>
@@ -11478,7 +11553,7 @@
         </w:tc>
         <w:tc>
           <w:tcPr>
-            <w:tcW w:w="1150" w:type="dxa"/>
+            <w:tcW w:w="1151" w:type="dxa"/>
             <w:tcBorders>
               <w:top w:val="nil"/>
               <w:bottom w:val="nil"/>
@@ -11645,7 +11720,7 @@
         </w:trPr>
         <w:tc>
           <w:tcPr>
-            <w:tcW w:w="1133" w:type="dxa"/>
+            <w:tcW w:w="1132" w:type="dxa"/>
             <w:tcBorders>
               <w:top w:val="nil"/>
               <w:left w:val="nil"/>
@@ -11678,7 +11753,7 @@
         </w:tc>
         <w:tc>
           <w:tcPr>
-            <w:tcW w:w="1150" w:type="dxa"/>
+            <w:tcW w:w="1151" w:type="dxa"/>
             <w:tcBorders>
               <w:top w:val="nil"/>
               <w:bottom w:val="nil"/>
@@ -11845,7 +11920,7 @@
         </w:trPr>
         <w:tc>
           <w:tcPr>
-            <w:tcW w:w="1133" w:type="dxa"/>
+            <w:tcW w:w="1132" w:type="dxa"/>
             <w:tcBorders>
               <w:top w:val="nil"/>
               <w:left w:val="nil"/>
@@ -11878,7 +11953,7 @@
         </w:tc>
         <w:tc>
           <w:tcPr>
-            <w:tcW w:w="1150" w:type="dxa"/>
+            <w:tcW w:w="1151" w:type="dxa"/>
             <w:tcBorders>
               <w:top w:val="nil"/>
               <w:bottom w:val="nil"/>
@@ -12045,7 +12120,7 @@
         </w:trPr>
         <w:tc>
           <w:tcPr>
-            <w:tcW w:w="1133" w:type="dxa"/>
+            <w:tcW w:w="1132" w:type="dxa"/>
             <w:tcBorders>
               <w:top w:val="nil"/>
               <w:left w:val="nil"/>
@@ -12078,7 +12153,7 @@
         </w:tc>
         <w:tc>
           <w:tcPr>
-            <w:tcW w:w="1150" w:type="dxa"/>
+            <w:tcW w:w="1151" w:type="dxa"/>
             <w:tcBorders>
               <w:top w:val="nil"/>
               <w:bottom w:val="nil"/>
@@ -12245,7 +12320,7 @@
         </w:trPr>
         <w:tc>
           <w:tcPr>
-            <w:tcW w:w="1133" w:type="dxa"/>
+            <w:tcW w:w="1132" w:type="dxa"/>
             <w:tcBorders>
               <w:top w:val="nil"/>
               <w:left w:val="nil"/>
@@ -12278,7 +12353,7 @@
         </w:tc>
         <w:tc>
           <w:tcPr>
-            <w:tcW w:w="1150" w:type="dxa"/>
+            <w:tcW w:w="1151" w:type="dxa"/>
             <w:tcBorders>
               <w:top w:val="nil"/>
               <w:bottom w:val="nil"/>
@@ -12445,7 +12520,7 @@
         </w:trPr>
         <w:tc>
           <w:tcPr>
-            <w:tcW w:w="1133" w:type="dxa"/>
+            <w:tcW w:w="1132" w:type="dxa"/>
             <w:tcBorders>
               <w:top w:val="nil"/>
               <w:left w:val="nil"/>
@@ -12478,7 +12553,7 @@
         </w:tc>
         <w:tc>
           <w:tcPr>
-            <w:tcW w:w="1150" w:type="dxa"/>
+            <w:tcW w:w="1151" w:type="dxa"/>
             <w:tcBorders>
               <w:top w:val="nil"/>
               <w:bottom w:val="nil"/>
@@ -12645,7 +12720,7 @@
         </w:trPr>
         <w:tc>
           <w:tcPr>
-            <w:tcW w:w="1133" w:type="dxa"/>
+            <w:tcW w:w="1132" w:type="dxa"/>
             <w:tcBorders>
               <w:top w:val="nil"/>
               <w:left w:val="nil"/>
@@ -12678,7 +12753,7 @@
         </w:tc>
         <w:tc>
           <w:tcPr>
-            <w:tcW w:w="1150" w:type="dxa"/>
+            <w:tcW w:w="1151" w:type="dxa"/>
             <w:tcBorders>
               <w:top w:val="nil"/>
               <w:bottom w:val="nil"/>
@@ -12845,7 +12920,7 @@
         </w:trPr>
         <w:tc>
           <w:tcPr>
-            <w:tcW w:w="1133" w:type="dxa"/>
+            <w:tcW w:w="1132" w:type="dxa"/>
             <w:tcBorders>
               <w:top w:val="nil"/>
               <w:left w:val="nil"/>
@@ -12878,7 +12953,7 @@
         </w:tc>
         <w:tc>
           <w:tcPr>
-            <w:tcW w:w="1150" w:type="dxa"/>
+            <w:tcW w:w="1151" w:type="dxa"/>
             <w:tcBorders>
               <w:top w:val="nil"/>
               <w:bottom w:val="nil"/>
@@ -13045,7 +13120,7 @@
         </w:trPr>
         <w:tc>
           <w:tcPr>
-            <w:tcW w:w="1133" w:type="dxa"/>
+            <w:tcW w:w="1132" w:type="dxa"/>
             <w:tcBorders>
               <w:top w:val="nil"/>
               <w:left w:val="nil"/>
@@ -13078,7 +13153,7 @@
         </w:tc>
         <w:tc>
           <w:tcPr>
-            <w:tcW w:w="1150" w:type="dxa"/>
+            <w:tcW w:w="1151" w:type="dxa"/>
             <w:tcBorders>
               <w:top w:val="nil"/>
               <w:bottom w:val="nil"/>
@@ -13245,7 +13320,7 @@
         </w:trPr>
         <w:tc>
           <w:tcPr>
-            <w:tcW w:w="1133" w:type="dxa"/>
+            <w:tcW w:w="1132" w:type="dxa"/>
             <w:tcBorders>
               <w:top w:val="nil"/>
               <w:left w:val="nil"/>
@@ -13278,7 +13353,7 @@
         </w:tc>
         <w:tc>
           <w:tcPr>
-            <w:tcW w:w="1150" w:type="dxa"/>
+            <w:tcW w:w="1151" w:type="dxa"/>
             <w:tcBorders>
               <w:top w:val="nil"/>
               <w:bottom w:val="nil"/>
@@ -13445,7 +13520,7 @@
         </w:trPr>
         <w:tc>
           <w:tcPr>
-            <w:tcW w:w="1133" w:type="dxa"/>
+            <w:tcW w:w="1132" w:type="dxa"/>
             <w:tcBorders>
               <w:top w:val="nil"/>
               <w:left w:val="nil"/>
@@ -13478,7 +13553,7 @@
         </w:tc>
         <w:tc>
           <w:tcPr>
-            <w:tcW w:w="1150" w:type="dxa"/>
+            <w:tcW w:w="1151" w:type="dxa"/>
             <w:tcBorders>
               <w:top w:val="nil"/>
               <w:bottom w:val="nil"/>
@@ -13645,7 +13720,7 @@
         </w:trPr>
         <w:tc>
           <w:tcPr>
-            <w:tcW w:w="1133" w:type="dxa"/>
+            <w:tcW w:w="1132" w:type="dxa"/>
             <w:tcBorders>
               <w:top w:val="nil"/>
               <w:left w:val="nil"/>
@@ -13678,7 +13753,7 @@
         </w:tc>
         <w:tc>
           <w:tcPr>
-            <w:tcW w:w="1150" w:type="dxa"/>
+            <w:tcW w:w="1151" w:type="dxa"/>
             <w:tcBorders>
               <w:top w:val="nil"/>
               <w:bottom w:val="nil"/>
@@ -13845,7 +13920,7 @@
         </w:trPr>
         <w:tc>
           <w:tcPr>
-            <w:tcW w:w="1133" w:type="dxa"/>
+            <w:tcW w:w="1132" w:type="dxa"/>
             <w:tcBorders>
               <w:top w:val="nil"/>
               <w:left w:val="nil"/>
@@ -13878,7 +13953,7 @@
         </w:tc>
         <w:tc>
           <w:tcPr>
-            <w:tcW w:w="1150" w:type="dxa"/>
+            <w:tcW w:w="1151" w:type="dxa"/>
             <w:tcBorders>
               <w:top w:val="nil"/>
               <w:bottom w:val="nil"/>
@@ -14045,7 +14120,7 @@
         </w:trPr>
         <w:tc>
           <w:tcPr>
-            <w:tcW w:w="1133" w:type="dxa"/>
+            <w:tcW w:w="1132" w:type="dxa"/>
             <w:tcBorders>
               <w:top w:val="nil"/>
               <w:left w:val="nil"/>
@@ -14078,7 +14153,7 @@
         </w:tc>
         <w:tc>
           <w:tcPr>
-            <w:tcW w:w="1150" w:type="dxa"/>
+            <w:tcW w:w="1151" w:type="dxa"/>
             <w:tcBorders>
               <w:top w:val="nil"/>
               <w:bottom w:val="nil"/>
@@ -14245,7 +14320,7 @@
         </w:trPr>
         <w:tc>
           <w:tcPr>
-            <w:tcW w:w="1133" w:type="dxa"/>
+            <w:tcW w:w="1132" w:type="dxa"/>
             <w:tcBorders>
               <w:top w:val="nil"/>
               <w:left w:val="nil"/>
@@ -14278,7 +14353,7 @@
         </w:tc>
         <w:tc>
           <w:tcPr>
-            <w:tcW w:w="1150" w:type="dxa"/>
+            <w:tcW w:w="1151" w:type="dxa"/>
             <w:tcBorders>
               <w:top w:val="nil"/>
               <w:bottom w:val="nil"/>
@@ -14445,7 +14520,7 @@
         </w:trPr>
         <w:tc>
           <w:tcPr>
-            <w:tcW w:w="1133" w:type="dxa"/>
+            <w:tcW w:w="1132" w:type="dxa"/>
             <w:tcBorders>
               <w:top w:val="nil"/>
               <w:left w:val="nil"/>
@@ -14478,7 +14553,7 @@
         </w:tc>
         <w:tc>
           <w:tcPr>
-            <w:tcW w:w="1150" w:type="dxa"/>
+            <w:tcW w:w="1151" w:type="dxa"/>
             <w:tcBorders>
               <w:top w:val="nil"/>
               <w:bottom w:val="nil"/>
@@ -14645,7 +14720,7 @@
         </w:trPr>
         <w:tc>
           <w:tcPr>
-            <w:tcW w:w="1133" w:type="dxa"/>
+            <w:tcW w:w="1132" w:type="dxa"/>
             <w:tcBorders>
               <w:top w:val="nil"/>
               <w:left w:val="nil"/>
@@ -14678,7 +14753,7 @@
         </w:tc>
         <w:tc>
           <w:tcPr>
-            <w:tcW w:w="1150" w:type="dxa"/>
+            <w:tcW w:w="1151" w:type="dxa"/>
             <w:tcBorders>
               <w:top w:val="nil"/>
               <w:bottom w:val="nil"/>
@@ -14845,7 +14920,7 @@
         </w:trPr>
         <w:tc>
           <w:tcPr>
-            <w:tcW w:w="1133" w:type="dxa"/>
+            <w:tcW w:w="1132" w:type="dxa"/>
             <w:tcBorders>
               <w:top w:val="nil"/>
               <w:left w:val="nil"/>
@@ -14878,7 +14953,7 @@
         </w:tc>
         <w:tc>
           <w:tcPr>
-            <w:tcW w:w="1150" w:type="dxa"/>
+            <w:tcW w:w="1151" w:type="dxa"/>
             <w:tcBorders>
               <w:top w:val="nil"/>
               <w:bottom w:val="nil"/>
@@ -15045,7 +15120,7 @@
         </w:trPr>
         <w:tc>
           <w:tcPr>
-            <w:tcW w:w="1133" w:type="dxa"/>
+            <w:tcW w:w="1132" w:type="dxa"/>
             <w:tcBorders>
               <w:top w:val="nil"/>
               <w:left w:val="nil"/>
@@ -15078,7 +15153,7 @@
         </w:tc>
         <w:tc>
           <w:tcPr>
-            <w:tcW w:w="1150" w:type="dxa"/>
+            <w:tcW w:w="1151" w:type="dxa"/>
             <w:tcBorders>
               <w:top w:val="nil"/>
               <w:bottom w:val="nil"/>
@@ -15245,7 +15320,7 @@
         </w:trPr>
         <w:tc>
           <w:tcPr>
-            <w:tcW w:w="1133" w:type="dxa"/>
+            <w:tcW w:w="1132" w:type="dxa"/>
             <w:tcBorders>
               <w:top w:val="nil"/>
               <w:left w:val="nil"/>
@@ -15278,7 +15353,7 @@
         </w:tc>
         <w:tc>
           <w:tcPr>
-            <w:tcW w:w="1150" w:type="dxa"/>
+            <w:tcW w:w="1151" w:type="dxa"/>
             <w:tcBorders>
               <w:top w:val="nil"/>
               <w:bottom w:val="nil"/>
@@ -15445,7 +15520,7 @@
         </w:trPr>
         <w:tc>
           <w:tcPr>
-            <w:tcW w:w="1133" w:type="dxa"/>
+            <w:tcW w:w="1132" w:type="dxa"/>
             <w:tcBorders>
               <w:top w:val="nil"/>
               <w:left w:val="nil"/>
@@ -15478,7 +15553,7 @@
         </w:tc>
         <w:tc>
           <w:tcPr>
-            <w:tcW w:w="1150" w:type="dxa"/>
+            <w:tcW w:w="1151" w:type="dxa"/>
             <w:tcBorders>
               <w:top w:val="nil"/>
               <w:bottom w:val="nil"/>
@@ -15710,8 +15785,8 @@
       </w:tblPr>
       <w:tblGrid>
         <w:gridCol w:w="1582"/>
-        <w:gridCol w:w="892"/>
-        <w:gridCol w:w="895"/>
+        <w:gridCol w:w="891"/>
+        <w:gridCol w:w="896"/>
         <w:gridCol w:w="893"/>
         <w:gridCol w:w="894"/>
         <w:gridCol w:w="895"/>
@@ -15755,7 +15830,7 @@
         </w:tc>
         <w:tc>
           <w:tcPr>
-            <w:tcW w:w="892" w:type="dxa"/>
+            <w:tcW w:w="891" w:type="dxa"/>
             <w:tcBorders>
               <w:left w:val="single" w:sz="4" w:space="0" w:color="000000"/>
               <w:bottom w:val="single" w:sz="4" w:space="0" w:color="000000"/>
@@ -15785,7 +15860,7 @@
         </w:tc>
         <w:tc>
           <w:tcPr>
-            <w:tcW w:w="895" w:type="dxa"/>
+            <w:tcW w:w="896" w:type="dxa"/>
             <w:tcBorders>
               <w:bottom w:val="single" w:sz="4" w:space="0" w:color="000000"/>
             </w:tcBorders>
@@ -15988,7 +16063,7 @@
         </w:tc>
         <w:tc>
           <w:tcPr>
-            <w:tcW w:w="892" w:type="dxa"/>
+            <w:tcW w:w="891" w:type="dxa"/>
             <w:tcBorders>
               <w:left w:val="single" w:sz="4" w:space="0" w:color="000000"/>
               <w:bottom w:val="single" w:sz="4" w:space="0" w:color="000000"/>
@@ -16049,7 +16124,7 @@
         </w:tc>
         <w:tc>
           <w:tcPr>
-            <w:tcW w:w="895" w:type="dxa"/>
+            <w:tcW w:w="896" w:type="dxa"/>
             <w:tcBorders>
               <w:bottom w:val="single" w:sz="4" w:space="0" w:color="000000"/>
             </w:tcBorders>
@@ -16386,7 +16461,7 @@
         </w:tc>
         <w:tc>
           <w:tcPr>
-            <w:tcW w:w="892" w:type="dxa"/>
+            <w:tcW w:w="891" w:type="dxa"/>
             <w:tcBorders>
               <w:top w:val="single" w:sz="4" w:space="0" w:color="000000"/>
               <w:left w:val="single" w:sz="4" w:space="0" w:color="000000"/>
@@ -16400,6 +16475,7 @@
                 <w:ilvl w:val="0"/>
                 <w:numId w:val="0"/>
               </w:numPr>
+              <w:ind w:left="0" w:hanging="0"/>
               <w:jc w:val="center"/>
               <w:outlineLvl w:val="0"/>
               <w:rPr>
@@ -16422,7 +16498,7 @@
         </w:tc>
         <w:tc>
           <w:tcPr>
-            <w:tcW w:w="895" w:type="dxa"/>
+            <w:tcW w:w="896" w:type="dxa"/>
             <w:tcBorders>
               <w:top w:val="single" w:sz="4" w:space="0" w:color="000000"/>
             </w:tcBorders>
@@ -16435,6 +16511,7 @@
                 <w:ilvl w:val="0"/>
                 <w:numId w:val="0"/>
               </w:numPr>
+              <w:ind w:left="0" w:hanging="0"/>
               <w:jc w:val="center"/>
               <w:outlineLvl w:val="0"/>
               <w:rPr>
@@ -16470,6 +16547,7 @@
                 <w:ilvl w:val="0"/>
                 <w:numId w:val="0"/>
               </w:numPr>
+              <w:ind w:left="0" w:hanging="0"/>
               <w:jc w:val="center"/>
               <w:outlineLvl w:val="0"/>
               <w:rPr>
@@ -16505,6 +16583,7 @@
                 <w:ilvl w:val="0"/>
                 <w:numId w:val="0"/>
               </w:numPr>
+              <w:ind w:left="0" w:hanging="0"/>
               <w:jc w:val="center"/>
               <w:outlineLvl w:val="0"/>
               <w:rPr>
@@ -16540,6 +16619,7 @@
                 <w:ilvl w:val="0"/>
                 <w:numId w:val="0"/>
               </w:numPr>
+              <w:ind w:left="0" w:hanging="0"/>
               <w:jc w:val="center"/>
               <w:outlineLvl w:val="0"/>
               <w:rPr>
@@ -16575,6 +16655,7 @@
                 <w:ilvl w:val="0"/>
                 <w:numId w:val="0"/>
               </w:numPr>
+              <w:ind w:left="0" w:hanging="0"/>
               <w:jc w:val="center"/>
               <w:outlineLvl w:val="0"/>
               <w:rPr>
@@ -16633,7 +16714,7 @@
         </w:tc>
         <w:tc>
           <w:tcPr>
-            <w:tcW w:w="892" w:type="dxa"/>
+            <w:tcW w:w="891" w:type="dxa"/>
             <w:tcBorders>
               <w:left w:val="single" w:sz="4" w:space="0" w:color="000000"/>
             </w:tcBorders>
@@ -16646,6 +16727,7 @@
                 <w:ilvl w:val="0"/>
                 <w:numId w:val="0"/>
               </w:numPr>
+              <w:ind w:left="0" w:hanging="0"/>
               <w:jc w:val="center"/>
               <w:outlineLvl w:val="0"/>
               <w:rPr>
@@ -16668,7 +16750,7 @@
         </w:tc>
         <w:tc>
           <w:tcPr>
-            <w:tcW w:w="895" w:type="dxa"/>
+            <w:tcW w:w="896" w:type="dxa"/>
             <w:tcBorders/>
             <w:vAlign w:val="bottom"/>
           </w:tcPr>
@@ -16679,6 +16761,7 @@
                 <w:ilvl w:val="0"/>
                 <w:numId w:val="0"/>
               </w:numPr>
+              <w:ind w:left="0" w:hanging="0"/>
               <w:jc w:val="center"/>
               <w:outlineLvl w:val="0"/>
               <w:rPr>
@@ -16712,6 +16795,7 @@
                 <w:ilvl w:val="0"/>
                 <w:numId w:val="0"/>
               </w:numPr>
+              <w:ind w:left="0" w:hanging="0"/>
               <w:jc w:val="center"/>
               <w:outlineLvl w:val="0"/>
               <w:rPr>
@@ -16745,6 +16829,7 @@
                 <w:ilvl w:val="0"/>
                 <w:numId w:val="0"/>
               </w:numPr>
+              <w:ind w:left="0" w:hanging="0"/>
               <w:jc w:val="center"/>
               <w:outlineLvl w:val="0"/>
               <w:rPr>
@@ -16778,6 +16863,7 @@
                 <w:ilvl w:val="0"/>
                 <w:numId w:val="0"/>
               </w:numPr>
+              <w:ind w:left="0" w:hanging="0"/>
               <w:jc w:val="center"/>
               <w:outlineLvl w:val="0"/>
               <w:rPr>
@@ -16811,6 +16897,7 @@
                 <w:ilvl w:val="0"/>
                 <w:numId w:val="0"/>
               </w:numPr>
+              <w:ind w:left="0" w:hanging="0"/>
               <w:jc w:val="center"/>
               <w:outlineLvl w:val="0"/>
               <w:rPr>
@@ -16869,7 +16956,7 @@
         </w:tc>
         <w:tc>
           <w:tcPr>
-            <w:tcW w:w="892" w:type="dxa"/>
+            <w:tcW w:w="891" w:type="dxa"/>
             <w:tcBorders>
               <w:left w:val="single" w:sz="4" w:space="0" w:color="000000"/>
             </w:tcBorders>
@@ -16882,6 +16969,7 @@
                 <w:ilvl w:val="0"/>
                 <w:numId w:val="0"/>
               </w:numPr>
+              <w:ind w:left="0" w:hanging="0"/>
               <w:jc w:val="center"/>
               <w:outlineLvl w:val="0"/>
               <w:rPr>
@@ -16904,7 +16992,7 @@
         </w:tc>
         <w:tc>
           <w:tcPr>
-            <w:tcW w:w="895" w:type="dxa"/>
+            <w:tcW w:w="896" w:type="dxa"/>
             <w:tcBorders/>
             <w:vAlign w:val="bottom"/>
           </w:tcPr>
@@ -16915,6 +17003,7 @@
                 <w:ilvl w:val="0"/>
                 <w:numId w:val="0"/>
               </w:numPr>
+              <w:ind w:left="0" w:hanging="0"/>
               <w:jc w:val="center"/>
               <w:outlineLvl w:val="0"/>
               <w:rPr>
@@ -16948,6 +17037,7 @@
                 <w:ilvl w:val="0"/>
                 <w:numId w:val="0"/>
               </w:numPr>
+              <w:ind w:left="0" w:hanging="0"/>
               <w:jc w:val="center"/>
               <w:outlineLvl w:val="0"/>
               <w:rPr>
@@ -16981,6 +17071,7 @@
                 <w:ilvl w:val="0"/>
                 <w:numId w:val="0"/>
               </w:numPr>
+              <w:ind w:left="0" w:hanging="0"/>
               <w:jc w:val="center"/>
               <w:outlineLvl w:val="0"/>
               <w:rPr>
@@ -17014,6 +17105,7 @@
                 <w:ilvl w:val="0"/>
                 <w:numId w:val="0"/>
               </w:numPr>
+              <w:ind w:left="0" w:hanging="0"/>
               <w:jc w:val="center"/>
               <w:outlineLvl w:val="0"/>
               <w:rPr>
@@ -17047,6 +17139,7 @@
                 <w:ilvl w:val="0"/>
                 <w:numId w:val="0"/>
               </w:numPr>
+              <w:ind w:left="0" w:hanging="0"/>
               <w:jc w:val="center"/>
               <w:outlineLvl w:val="0"/>
               <w:rPr>
@@ -17105,7 +17198,7 @@
         </w:tc>
         <w:tc>
           <w:tcPr>
-            <w:tcW w:w="892" w:type="dxa"/>
+            <w:tcW w:w="891" w:type="dxa"/>
             <w:tcBorders>
               <w:left w:val="single" w:sz="4" w:space="0" w:color="000000"/>
             </w:tcBorders>
@@ -17118,6 +17211,7 @@
                 <w:ilvl w:val="0"/>
                 <w:numId w:val="0"/>
               </w:numPr>
+              <w:ind w:left="0" w:hanging="0"/>
               <w:jc w:val="center"/>
               <w:outlineLvl w:val="0"/>
               <w:rPr>
@@ -17140,7 +17234,7 @@
         </w:tc>
         <w:tc>
           <w:tcPr>
-            <w:tcW w:w="895" w:type="dxa"/>
+            <w:tcW w:w="896" w:type="dxa"/>
             <w:tcBorders/>
             <w:vAlign w:val="bottom"/>
           </w:tcPr>
@@ -17151,6 +17245,7 @@
                 <w:ilvl w:val="0"/>
                 <w:numId w:val="0"/>
               </w:numPr>
+              <w:ind w:left="0" w:hanging="0"/>
               <w:jc w:val="center"/>
               <w:outlineLvl w:val="0"/>
               <w:rPr>
@@ -17184,6 +17279,7 @@
                 <w:ilvl w:val="0"/>
                 <w:numId w:val="0"/>
               </w:numPr>
+              <w:ind w:left="0" w:hanging="0"/>
               <w:jc w:val="center"/>
               <w:outlineLvl w:val="0"/>
               <w:rPr>
@@ -17217,6 +17313,7 @@
                 <w:ilvl w:val="0"/>
                 <w:numId w:val="0"/>
               </w:numPr>
+              <w:ind w:left="0" w:hanging="0"/>
               <w:jc w:val="center"/>
               <w:outlineLvl w:val="0"/>
               <w:rPr>
@@ -17250,6 +17347,7 @@
                 <w:ilvl w:val="0"/>
                 <w:numId w:val="0"/>
               </w:numPr>
+              <w:ind w:left="0" w:hanging="0"/>
               <w:jc w:val="center"/>
               <w:outlineLvl w:val="0"/>
               <w:rPr>
@@ -17283,6 +17381,7 @@
                 <w:ilvl w:val="0"/>
                 <w:numId w:val="0"/>
               </w:numPr>
+              <w:ind w:left="0" w:hanging="0"/>
               <w:jc w:val="center"/>
               <w:outlineLvl w:val="0"/>
               <w:rPr>
@@ -17341,7 +17440,7 @@
         </w:tc>
         <w:tc>
           <w:tcPr>
-            <w:tcW w:w="892" w:type="dxa"/>
+            <w:tcW w:w="891" w:type="dxa"/>
             <w:tcBorders>
               <w:left w:val="single" w:sz="4" w:space="0" w:color="000000"/>
             </w:tcBorders>
@@ -17354,6 +17453,7 @@
                 <w:ilvl w:val="0"/>
                 <w:numId w:val="0"/>
               </w:numPr>
+              <w:ind w:left="0" w:hanging="0"/>
               <w:jc w:val="center"/>
               <w:outlineLvl w:val="0"/>
               <w:rPr>
@@ -17376,7 +17476,7 @@
         </w:tc>
         <w:tc>
           <w:tcPr>
-            <w:tcW w:w="895" w:type="dxa"/>
+            <w:tcW w:w="896" w:type="dxa"/>
             <w:tcBorders/>
             <w:vAlign w:val="bottom"/>
           </w:tcPr>
@@ -17387,6 +17487,7 @@
                 <w:ilvl w:val="0"/>
                 <w:numId w:val="0"/>
               </w:numPr>
+              <w:ind w:left="0" w:hanging="0"/>
               <w:jc w:val="center"/>
               <w:outlineLvl w:val="0"/>
               <w:rPr>
@@ -17420,6 +17521,7 @@
                 <w:ilvl w:val="0"/>
                 <w:numId w:val="0"/>
               </w:numPr>
+              <w:ind w:left="0" w:hanging="0"/>
               <w:jc w:val="center"/>
               <w:outlineLvl w:val="0"/>
               <w:rPr>
@@ -17453,6 +17555,7 @@
                 <w:ilvl w:val="0"/>
                 <w:numId w:val="0"/>
               </w:numPr>
+              <w:ind w:left="0" w:hanging="0"/>
               <w:jc w:val="center"/>
               <w:outlineLvl w:val="0"/>
               <w:rPr>
@@ -17486,6 +17589,7 @@
                 <w:ilvl w:val="0"/>
                 <w:numId w:val="0"/>
               </w:numPr>
+              <w:ind w:left="0" w:hanging="0"/>
               <w:jc w:val="center"/>
               <w:outlineLvl w:val="0"/>
               <w:rPr>
@@ -17519,6 +17623,7 @@
                 <w:ilvl w:val="0"/>
                 <w:numId w:val="0"/>
               </w:numPr>
+              <w:ind w:left="0" w:hanging="0"/>
               <w:jc w:val="center"/>
               <w:outlineLvl w:val="0"/>
               <w:rPr>
@@ -17577,7 +17682,7 @@
         </w:tc>
         <w:tc>
           <w:tcPr>
-            <w:tcW w:w="892" w:type="dxa"/>
+            <w:tcW w:w="891" w:type="dxa"/>
             <w:tcBorders>
               <w:left w:val="single" w:sz="4" w:space="0" w:color="000000"/>
             </w:tcBorders>
@@ -17590,6 +17695,7 @@
                 <w:ilvl w:val="0"/>
                 <w:numId w:val="0"/>
               </w:numPr>
+              <w:ind w:left="0" w:hanging="0"/>
               <w:jc w:val="center"/>
               <w:outlineLvl w:val="0"/>
               <w:rPr>
@@ -17612,7 +17718,7 @@
         </w:tc>
         <w:tc>
           <w:tcPr>
-            <w:tcW w:w="895" w:type="dxa"/>
+            <w:tcW w:w="896" w:type="dxa"/>
             <w:tcBorders/>
             <w:vAlign w:val="bottom"/>
           </w:tcPr>
@@ -17623,6 +17729,7 @@
                 <w:ilvl w:val="0"/>
                 <w:numId w:val="0"/>
               </w:numPr>
+              <w:ind w:left="0" w:hanging="0"/>
               <w:jc w:val="center"/>
               <w:outlineLvl w:val="0"/>
               <w:rPr>
@@ -17656,6 +17763,7 @@
                 <w:ilvl w:val="0"/>
                 <w:numId w:val="0"/>
               </w:numPr>
+              <w:ind w:left="0" w:hanging="0"/>
               <w:jc w:val="center"/>
               <w:outlineLvl w:val="0"/>
               <w:rPr>
@@ -17689,6 +17797,7 @@
                 <w:ilvl w:val="0"/>
                 <w:numId w:val="0"/>
               </w:numPr>
+              <w:ind w:left="0" w:hanging="0"/>
               <w:jc w:val="center"/>
               <w:outlineLvl w:val="0"/>
               <w:rPr>
@@ -17722,6 +17831,7 @@
                 <w:ilvl w:val="0"/>
                 <w:numId w:val="0"/>
               </w:numPr>
+              <w:ind w:left="0" w:hanging="0"/>
               <w:jc w:val="center"/>
               <w:outlineLvl w:val="0"/>
               <w:rPr>
@@ -17755,6 +17865,7 @@
                 <w:ilvl w:val="0"/>
                 <w:numId w:val="0"/>
               </w:numPr>
+              <w:ind w:left="0" w:hanging="0"/>
               <w:jc w:val="center"/>
               <w:outlineLvl w:val="0"/>
               <w:rPr>
@@ -17813,7 +17924,7 @@
         </w:tc>
         <w:tc>
           <w:tcPr>
-            <w:tcW w:w="892" w:type="dxa"/>
+            <w:tcW w:w="891" w:type="dxa"/>
             <w:tcBorders>
               <w:left w:val="single" w:sz="4" w:space="0" w:color="000000"/>
             </w:tcBorders>
@@ -17826,6 +17937,7 @@
                 <w:ilvl w:val="0"/>
                 <w:numId w:val="0"/>
               </w:numPr>
+              <w:ind w:left="0" w:hanging="0"/>
               <w:jc w:val="center"/>
               <w:outlineLvl w:val="0"/>
               <w:rPr>
@@ -17848,7 +17960,7 @@
         </w:tc>
         <w:tc>
           <w:tcPr>
-            <w:tcW w:w="895" w:type="dxa"/>
+            <w:tcW w:w="896" w:type="dxa"/>
             <w:tcBorders/>
             <w:vAlign w:val="bottom"/>
           </w:tcPr>
@@ -17859,6 +17971,7 @@
                 <w:ilvl w:val="0"/>
                 <w:numId w:val="0"/>
               </w:numPr>
+              <w:ind w:left="0" w:hanging="0"/>
               <w:jc w:val="center"/>
               <w:outlineLvl w:val="0"/>
               <w:rPr>
@@ -17892,6 +18005,7 @@
                 <w:ilvl w:val="0"/>
                 <w:numId w:val="0"/>
               </w:numPr>
+              <w:ind w:left="0" w:hanging="0"/>
               <w:jc w:val="center"/>
               <w:outlineLvl w:val="0"/>
               <w:rPr>
@@ -17925,6 +18039,7 @@
                 <w:ilvl w:val="0"/>
                 <w:numId w:val="0"/>
               </w:numPr>
+              <w:ind w:left="0" w:hanging="0"/>
               <w:jc w:val="center"/>
               <w:outlineLvl w:val="0"/>
               <w:rPr>
@@ -17958,6 +18073,7 @@
                 <w:ilvl w:val="0"/>
                 <w:numId w:val="0"/>
               </w:numPr>
+              <w:ind w:left="0" w:hanging="0"/>
               <w:jc w:val="center"/>
               <w:outlineLvl w:val="0"/>
               <w:rPr>
@@ -17991,6 +18107,7 @@
                 <w:ilvl w:val="0"/>
                 <w:numId w:val="0"/>
               </w:numPr>
+              <w:ind w:left="0" w:hanging="0"/>
               <w:jc w:val="center"/>
               <w:outlineLvl w:val="0"/>
               <w:rPr>
@@ -18049,7 +18166,7 @@
         </w:tc>
         <w:tc>
           <w:tcPr>
-            <w:tcW w:w="892" w:type="dxa"/>
+            <w:tcW w:w="891" w:type="dxa"/>
             <w:tcBorders>
               <w:left w:val="single" w:sz="4" w:space="0" w:color="000000"/>
             </w:tcBorders>
@@ -18062,6 +18179,7 @@
                 <w:ilvl w:val="0"/>
                 <w:numId w:val="0"/>
               </w:numPr>
+              <w:ind w:left="0" w:hanging="0"/>
               <w:jc w:val="center"/>
               <w:outlineLvl w:val="0"/>
               <w:rPr>
@@ -18084,7 +18202,7 @@
         </w:tc>
         <w:tc>
           <w:tcPr>
-            <w:tcW w:w="895" w:type="dxa"/>
+            <w:tcW w:w="896" w:type="dxa"/>
             <w:tcBorders/>
             <w:vAlign w:val="bottom"/>
           </w:tcPr>
@@ -18095,6 +18213,7 @@
                 <w:ilvl w:val="0"/>
                 <w:numId w:val="0"/>
               </w:numPr>
+              <w:ind w:left="0" w:hanging="0"/>
               <w:jc w:val="center"/>
               <w:outlineLvl w:val="0"/>
               <w:rPr>
@@ -18128,6 +18247,7 @@
                 <w:ilvl w:val="0"/>
                 <w:numId w:val="0"/>
               </w:numPr>
+              <w:ind w:left="0" w:hanging="0"/>
               <w:jc w:val="center"/>
               <w:outlineLvl w:val="0"/>
               <w:rPr>
@@ -18161,6 +18281,7 @@
                 <w:ilvl w:val="0"/>
                 <w:numId w:val="0"/>
               </w:numPr>
+              <w:ind w:left="0" w:hanging="0"/>
               <w:jc w:val="center"/>
               <w:outlineLvl w:val="0"/>
               <w:rPr>
@@ -18194,6 +18315,7 @@
                 <w:ilvl w:val="0"/>
                 <w:numId w:val="0"/>
               </w:numPr>
+              <w:ind w:left="0" w:hanging="0"/>
               <w:jc w:val="center"/>
               <w:outlineLvl w:val="0"/>
               <w:rPr>
@@ -18227,6 +18349,7 @@
                 <w:ilvl w:val="0"/>
                 <w:numId w:val="0"/>
               </w:numPr>
+              <w:ind w:left="0" w:hanging="0"/>
               <w:jc w:val="center"/>
               <w:outlineLvl w:val="0"/>
               <w:rPr>
@@ -18285,7 +18408,7 @@
         </w:tc>
         <w:tc>
           <w:tcPr>
-            <w:tcW w:w="892" w:type="dxa"/>
+            <w:tcW w:w="891" w:type="dxa"/>
             <w:tcBorders>
               <w:left w:val="single" w:sz="4" w:space="0" w:color="000000"/>
             </w:tcBorders>
@@ -18298,6 +18421,7 @@
                 <w:ilvl w:val="0"/>
                 <w:numId w:val="0"/>
               </w:numPr>
+              <w:ind w:left="0" w:hanging="0"/>
               <w:jc w:val="center"/>
               <w:outlineLvl w:val="0"/>
               <w:rPr>
@@ -18320,7 +18444,7 @@
         </w:tc>
         <w:tc>
           <w:tcPr>
-            <w:tcW w:w="895" w:type="dxa"/>
+            <w:tcW w:w="896" w:type="dxa"/>
             <w:tcBorders/>
             <w:vAlign w:val="bottom"/>
           </w:tcPr>
@@ -18331,6 +18455,7 @@
                 <w:ilvl w:val="0"/>
                 <w:numId w:val="0"/>
               </w:numPr>
+              <w:ind w:left="0" w:hanging="0"/>
               <w:jc w:val="center"/>
               <w:outlineLvl w:val="0"/>
               <w:rPr>
@@ -18364,6 +18489,7 @@
                 <w:ilvl w:val="0"/>
                 <w:numId w:val="0"/>
               </w:numPr>
+              <w:ind w:left="0" w:hanging="0"/>
               <w:jc w:val="center"/>
               <w:outlineLvl w:val="0"/>
               <w:rPr>
@@ -18397,6 +18523,7 @@
                 <w:ilvl w:val="0"/>
                 <w:numId w:val="0"/>
               </w:numPr>
+              <w:ind w:left="0" w:hanging="0"/>
               <w:jc w:val="center"/>
               <w:outlineLvl w:val="0"/>
               <w:rPr>
@@ -18430,6 +18557,7 @@
                 <w:ilvl w:val="0"/>
                 <w:numId w:val="0"/>
               </w:numPr>
+              <w:ind w:left="0" w:hanging="0"/>
               <w:jc w:val="center"/>
               <w:outlineLvl w:val="0"/>
               <w:rPr>
@@ -18463,6 +18591,7 @@
                 <w:ilvl w:val="0"/>
                 <w:numId w:val="0"/>
               </w:numPr>
+              <w:ind w:left="0" w:hanging="0"/>
               <w:jc w:val="center"/>
               <w:outlineLvl w:val="0"/>
               <w:rPr>
@@ -18521,7 +18650,7 @@
         </w:tc>
         <w:tc>
           <w:tcPr>
-            <w:tcW w:w="892" w:type="dxa"/>
+            <w:tcW w:w="891" w:type="dxa"/>
             <w:tcBorders>
               <w:left w:val="single" w:sz="4" w:space="0" w:color="000000"/>
             </w:tcBorders>
@@ -18534,6 +18663,7 @@
                 <w:ilvl w:val="0"/>
                 <w:numId w:val="0"/>
               </w:numPr>
+              <w:ind w:left="0" w:hanging="0"/>
               <w:jc w:val="center"/>
               <w:outlineLvl w:val="0"/>
               <w:rPr>
@@ -18556,7 +18686,7 @@
         </w:tc>
         <w:tc>
           <w:tcPr>
-            <w:tcW w:w="895" w:type="dxa"/>
+            <w:tcW w:w="896" w:type="dxa"/>
             <w:tcBorders/>
             <w:vAlign w:val="bottom"/>
           </w:tcPr>
@@ -18567,6 +18697,7 @@
                 <w:ilvl w:val="0"/>
                 <w:numId w:val="0"/>
               </w:numPr>
+              <w:ind w:left="0" w:hanging="0"/>
               <w:jc w:val="center"/>
               <w:outlineLvl w:val="0"/>
               <w:rPr>
@@ -18600,6 +18731,7 @@
                 <w:ilvl w:val="0"/>
                 <w:numId w:val="0"/>
               </w:numPr>
+              <w:ind w:left="0" w:hanging="0"/>
               <w:jc w:val="center"/>
               <w:outlineLvl w:val="0"/>
               <w:rPr>
@@ -18633,6 +18765,7 @@
                 <w:ilvl w:val="0"/>
                 <w:numId w:val="0"/>
               </w:numPr>
+              <w:ind w:left="0" w:hanging="0"/>
               <w:jc w:val="center"/>
               <w:outlineLvl w:val="0"/>
               <w:rPr>
@@ -18666,6 +18799,7 @@
                 <w:ilvl w:val="0"/>
                 <w:numId w:val="0"/>
               </w:numPr>
+              <w:ind w:left="0" w:hanging="0"/>
               <w:jc w:val="center"/>
               <w:outlineLvl w:val="0"/>
               <w:rPr>
@@ -18699,6 +18833,7 @@
                 <w:ilvl w:val="0"/>
                 <w:numId w:val="0"/>
               </w:numPr>
+              <w:ind w:left="0" w:hanging="0"/>
               <w:jc w:val="center"/>
               <w:outlineLvl w:val="0"/>
               <w:rPr>
@@ -18751,7 +18886,6 @@
     <w:rPrDefault>
       <w:rPr>
         <w:rFonts w:ascii="Calibri" w:hAnsi="Calibri" w:eastAsia="Calibri" w:cs="" w:asciiTheme="minorHAnsi" w:cstheme="minorBidi" w:eastAsiaTheme="minorHAnsi" w:hAnsiTheme="minorHAnsi"/>
-        <w:sz w:val="24"/>
         <w:szCs w:val="24"/>
         <w:lang w:val="en-US" w:eastAsia="en-US" w:bidi="ar-SA"/>
       </w:rPr>
@@ -19145,6 +19279,7 @@
     <w:rsid w:val="00f86d0e"/>
     <w:pPr>
       <w:widowControl/>
+      <w:suppressAutoHyphens w:val="true"/>
       <w:bidi w:val="0"/>
       <w:spacing w:before="0" w:after="0"/>
       <w:jc w:val="left"/>

</xml_diff>